<commit_message>
esta es la presentacion
</commit_message>
<xml_diff>
--- a/PRIMERA_ENTREGA_3OCT.docx
+++ b/PRIMERA_ENTREGA_3OCT.docx
@@ -1896,21 +1896,7 @@
                 <w:sz w:val="24"/>
                 <w:szCs w:val="24"/>
               </w:rPr>
-              <w:t xml:space="preserve">El sistema </w:t>
-            </w:r>
-            <w:r>
-              <w:rPr>
-                <w:sz w:val="24"/>
-                <w:szCs w:val="24"/>
-              </w:rPr>
-              <w:t>deberá estar</w:t>
-            </w:r>
-            <w:r>
-              <w:rPr>
-                <w:sz w:val="24"/>
-                <w:szCs w:val="24"/>
-              </w:rPr>
-              <w:t xml:space="preserve"> conectado al GPS mientras se tenga prendido este y aún si el programa está ausente. </w:t>
+              <w:t xml:space="preserve">El sistema deberá estar conectado al GPS mientras se tenga prendido este y aún si el programa está ausente. </w:t>
             </w:r>
           </w:p>
         </w:tc>
@@ -2014,8 +2000,6 @@
           <w:color w:val="000000"/>
         </w:rPr>
       </w:pPr>
-      <w:bookmarkStart w:id="7" w:name="_GoBack"/>
-      <w:bookmarkEnd w:id="7"/>
       <w:r>
         <w:rPr>
           <w:rFonts w:ascii="Calibri" w:eastAsia="Calibri" w:hAnsi="Calibri" w:cs="Calibri"/>
@@ -3068,10 +3052,16 @@
           </w:tcPr>
           <w:p>
             <w:r>
-              <w:t xml:space="preserve">El actor </w:t>
-            </w:r>
-            <w:r>
-              <w:t>seleccionará en el menú principal la opción para observar el estado de la embarcación ligada a su usuario (si no es un administrador).</w:t>
+              <w:t>El</w:t>
+            </w:r>
+            <w:r>
+              <w:t xml:space="preserve"> administrador</w:t>
+            </w:r>
+            <w:r>
+              <w:t xml:space="preserve"> </w:t>
+            </w:r>
+            <w:r>
+              <w:t>seleccionará en el menú principal la opción para observar el estado de la embarcación ligada a su usuario.</w:t>
             </w:r>
           </w:p>
         </w:tc>
@@ -3247,10 +3237,7 @@
           </w:tcPr>
           <w:p>
             <w:r>
-              <w:t>Comunicarse mediante el chat de respuestas predeterminadas</w:t>
-            </w:r>
-            <w:r>
-              <w:t>.</w:t>
+              <w:t>Comunicarse mediante el chat de respuestas predeterminadas.</w:t>
             </w:r>
           </w:p>
         </w:tc>
@@ -4327,6 +4314,7 @@
       </w:r>
     </w:p>
     <w:p>
+      <w:bookmarkStart w:id="7" w:name="_GoBack"/>
       <w:r>
         <w:rPr>
           <w:noProof/>
@@ -4367,6 +4355,7 @@
           </wp:inline>
         </w:drawing>
       </w:r>
+      <w:bookmarkEnd w:id="7"/>
     </w:p>
     <w:p/>
     <w:p/>
@@ -4607,21 +4596,7 @@
               <w:rPr>
                 <w:b/>
               </w:rPr>
-              <w:t xml:space="preserve"> </w:t>
-            </w:r>
-            <w:proofErr w:type="spellStart"/>
-            <w:r>
-              <w:rPr>
-                <w:b/>
-              </w:rPr>
-              <w:t>Jose</w:t>
-            </w:r>
-            <w:proofErr w:type="spellEnd"/>
-            <w:r>
-              <w:rPr>
-                <w:b/>
-              </w:rPr>
-              <w:t xml:space="preserve"> Baeza</w:t>
+              <w:t xml:space="preserve"> Jose Baeza</w:t>
             </w:r>
           </w:p>
         </w:tc>

</xml_diff>